<commit_message>
added flash stuff and updated sds and srs
</commit_message>
<xml_diff>
--- a/documentation/SDS - AA+.docx
+++ b/documentation/SDS - AA+.docx
@@ -247,18 +247,8 @@
           <w:sz w:val="24"/>
           <w:szCs w:val="24"/>
         </w:rPr>
-        <w:t xml:space="preserve">Adrian </w:t>
-      </w:r>
-      <w:proofErr w:type="spellStart"/>
-      <w:r>
-        <w:rPr>
-          <w:b/>
-          <w:sz w:val="24"/>
-          <w:szCs w:val="24"/>
-        </w:rPr>
-        <w:t>Haro</w:t>
-      </w:r>
-      <w:proofErr w:type="spellEnd"/>
+        <w:t>Adrian Haro</w:t>
+      </w:r>
     </w:p>
     <w:p>
       <w:pPr>
@@ -311,18 +301,8 @@
           <w:sz w:val="24"/>
           <w:szCs w:val="24"/>
         </w:rPr>
-        <w:t xml:space="preserve">Cristian </w:t>
-      </w:r>
-      <w:proofErr w:type="spellStart"/>
-      <w:r>
-        <w:rPr>
-          <w:b/>
-          <w:sz w:val="24"/>
-          <w:szCs w:val="24"/>
-        </w:rPr>
-        <w:t>Puac</w:t>
-      </w:r>
-      <w:proofErr w:type="spellEnd"/>
+        <w:t>Cristian Puac</w:t>
+      </w:r>
     </w:p>
     <w:p>
       <w:pPr>
@@ -359,7 +339,23 @@
           <w:sz w:val="24"/>
           <w:szCs w:val="24"/>
         </w:rPr>
-        <w:t>Last Revised: October 17, 2020</w:t>
+        <w:t xml:space="preserve">Last Revised: </w:t>
+      </w:r>
+      <w:r>
+        <w:rPr>
+          <w:b/>
+          <w:sz w:val="24"/>
+          <w:szCs w:val="24"/>
+        </w:rPr>
+        <w:t>December 09,</w:t>
+      </w:r>
+      <w:r>
+        <w:rPr>
+          <w:b/>
+          <w:sz w:val="24"/>
+          <w:szCs w:val="24"/>
+        </w:rPr>
+        <w:t xml:space="preserve"> 2020</w:t>
       </w:r>
     </w:p>
     <w:p>
@@ -454,25 +450,7 @@
           <w:sz w:val="24"/>
           <w:szCs w:val="24"/>
         </w:rPr>
-        <w:t>1.1 Overview and Purpose ……………………………………………………</w:t>
-      </w:r>
-      <w:proofErr w:type="gramStart"/>
-      <w:r>
-        <w:rPr>
-          <w:b/>
-          <w:sz w:val="24"/>
-          <w:szCs w:val="24"/>
-        </w:rPr>
-        <w:t>…..</w:t>
-      </w:r>
-      <w:proofErr w:type="gramEnd"/>
-      <w:r>
-        <w:rPr>
-          <w:b/>
-          <w:sz w:val="24"/>
-          <w:szCs w:val="24"/>
-        </w:rPr>
-        <w:t xml:space="preserve">  3</w:t>
+        <w:t>1.1 Overview and Purpose ………………………………………………………..  3</w:t>
       </w:r>
     </w:p>
     <w:p>
@@ -546,32 +524,7 @@
           <w:szCs w:val="24"/>
         </w:rPr>
         <w:tab/>
-      </w:r>
-      <w:proofErr w:type="gramStart"/>
-      <w:r>
-        <w:rPr>
-          <w:b/>
-          <w:sz w:val="24"/>
-          <w:szCs w:val="24"/>
-        </w:rPr>
-        <w:t>2.1  Homepage</w:t>
-      </w:r>
-      <w:proofErr w:type="gramEnd"/>
-      <w:r>
-        <w:rPr>
-          <w:b/>
-          <w:sz w:val="24"/>
-          <w:szCs w:val="24"/>
-        </w:rPr>
-        <w:t xml:space="preserve"> …………………………………………………………………</w:t>
-      </w:r>
-      <w:r>
-        <w:rPr>
-          <w:b/>
-          <w:sz w:val="24"/>
-          <w:szCs w:val="24"/>
-        </w:rPr>
-        <w:t>….... 4</w:t>
+        <w:t>2.1  Homepage …………………………………………………………………….... 4</w:t>
       </w:r>
     </w:p>
     <w:p>
@@ -589,24 +542,7 @@
           <w:szCs w:val="24"/>
         </w:rPr>
         <w:tab/>
-      </w:r>
-      <w:proofErr w:type="gramStart"/>
-      <w:r>
-        <w:rPr>
-          <w:b/>
-          <w:sz w:val="24"/>
-          <w:szCs w:val="24"/>
-        </w:rPr>
-        <w:t>2.2  Inventory</w:t>
-      </w:r>
-      <w:proofErr w:type="gramEnd"/>
-      <w:r>
-        <w:rPr>
-          <w:b/>
-          <w:sz w:val="24"/>
-          <w:szCs w:val="24"/>
-        </w:rPr>
-        <w:t xml:space="preserve"> Page ………………………………………………………………… 5</w:t>
+        <w:t>2.2  Inventory Page ………………………………………………………………… 5</w:t>
       </w:r>
     </w:p>
     <w:p>
@@ -624,24 +560,7 @@
           <w:szCs w:val="24"/>
         </w:rPr>
         <w:tab/>
-      </w:r>
-      <w:proofErr w:type="gramStart"/>
-      <w:r>
-        <w:rPr>
-          <w:b/>
-          <w:sz w:val="24"/>
-          <w:szCs w:val="24"/>
-        </w:rPr>
-        <w:t>2.3  Event</w:t>
-      </w:r>
-      <w:proofErr w:type="gramEnd"/>
-      <w:r>
-        <w:rPr>
-          <w:b/>
-          <w:sz w:val="24"/>
-          <w:szCs w:val="24"/>
-        </w:rPr>
-        <w:t xml:space="preserve"> details page ……………………………………………………………. 6</w:t>
+        <w:t>2.3  Event details page ……………………………………………………………. 6</w:t>
       </w:r>
     </w:p>
     <w:p>
@@ -659,25 +578,7 @@
           <w:szCs w:val="24"/>
         </w:rPr>
         <w:tab/>
-        <w:t>2.4 Profile   ………………………………………………………………………</w:t>
-      </w:r>
-      <w:proofErr w:type="gramStart"/>
-      <w:r>
-        <w:rPr>
-          <w:b/>
-          <w:sz w:val="24"/>
-          <w:szCs w:val="24"/>
-        </w:rPr>
-        <w:t>…..</w:t>
-      </w:r>
-      <w:proofErr w:type="gramEnd"/>
-      <w:r>
-        <w:rPr>
-          <w:b/>
-          <w:sz w:val="24"/>
-          <w:szCs w:val="24"/>
-        </w:rPr>
-        <w:t xml:space="preserve"> 7</w:t>
+        <w:t>2.4 Profile   ………………………………………………………………………….. 7</w:t>
       </w:r>
     </w:p>
     <w:p>
@@ -743,33 +644,7 @@
           <w:sz w:val="24"/>
           <w:szCs w:val="24"/>
         </w:rPr>
-        <w:t>D</w:t>
-      </w:r>
-      <w:r>
-        <w:rPr>
-          <w:b/>
-          <w:sz w:val="24"/>
-          <w:szCs w:val="24"/>
-        </w:rPr>
-        <w:t>ata Design (3 functional areas) ……………………………………………</w:t>
-      </w:r>
-      <w:proofErr w:type="gramStart"/>
-      <w:r>
-        <w:rPr>
-          <w:b/>
-          <w:sz w:val="24"/>
-          <w:szCs w:val="24"/>
-        </w:rPr>
-        <w:t>…..</w:t>
-      </w:r>
-      <w:proofErr w:type="gramEnd"/>
-      <w:r>
-        <w:rPr>
-          <w:b/>
-          <w:sz w:val="24"/>
-          <w:szCs w:val="24"/>
-        </w:rPr>
-        <w:t xml:space="preserve"> 10</w:t>
+        <w:t>Data Design (3 functional areas) ……………………………………………….. 10</w:t>
       </w:r>
     </w:p>
     <w:p>
@@ -926,14 +801,7 @@
           <w:sz w:val="24"/>
           <w:szCs w:val="24"/>
         </w:rPr>
-        <w:t>This document is intended to describe the design for Attendance Auditor Plus (AA+). AA+ is a web application that allows event organizers to create events and keep track of the attendees planning to attend these events. This soft</w:t>
-      </w:r>
-      <w:r>
-        <w:rPr>
-          <w:sz w:val="24"/>
-          <w:szCs w:val="24"/>
-        </w:rPr>
-        <w:t xml:space="preserve">ware is also designed to provide the different events that attendees can choose to attend, while also listing past events that the attendees have attended. </w:t>
+        <w:t xml:space="preserve">This document is intended to describe the design for Attendance Auditor Plus (AA+). AA+ is a web application that allows event organizers to create events and keep track of the attendees planning to attend these events. This software is also designed to provide the different events that attendees can choose to attend, while also listing past events that the attendees have attended. </w:t>
       </w:r>
     </w:p>
     <w:p>
@@ -978,15 +846,7 @@
         <w:ind w:left="720"/>
       </w:pPr>
       <w:r>
-        <w:t xml:space="preserve">Organizer Event Management </w:t>
-      </w:r>
-      <w:proofErr w:type="gramStart"/>
-      <w:r>
-        <w:t>( Ref</w:t>
-      </w:r>
-      <w:proofErr w:type="gramEnd"/>
-      <w:r>
-        <w:t>: 4.1.3.1.)</w:t>
+        <w:t>Organizer Event Management ( Ref: 4.1.3.1.)</w:t>
       </w:r>
     </w:p>
     <w:p>
@@ -1005,19 +865,11 @@
         <w:ind w:left="720"/>
       </w:pPr>
       <w:r>
-        <w:t>Member Event Registrati</w:t>
-      </w:r>
-      <w:r>
-        <w:t>on</w:t>
-      </w:r>
-      <w:proofErr w:type="gramStart"/>
+        <w:t>Member Event Registration</w:t>
+      </w:r>
       <w:r>
         <w:tab/>
-        <w:t xml:space="preserve">  (</w:t>
-      </w:r>
-      <w:proofErr w:type="gramEnd"/>
-      <w:r>
-        <w:t>Ref:  4.1.3.2.)</w:t>
+        <w:t xml:space="preserve">  (Ref:  4.1.3.2.)</w:t>
       </w:r>
     </w:p>
     <w:p>
@@ -1038,14 +890,9 @@
       <w:r>
         <w:t xml:space="preserve">Inventory Management </w:t>
       </w:r>
-      <w:proofErr w:type="gramStart"/>
       <w:r>
         <w:tab/>
-        <w:t xml:space="preserve">  (</w:t>
-      </w:r>
-      <w:proofErr w:type="gramEnd"/>
-      <w:r>
-        <w:t>Ref:  4.1.3.3.)</w:t>
+        <w:t xml:space="preserve">  (Ref:  4.1.3.3.)</w:t>
       </w:r>
     </w:p>
     <w:p>
@@ -1120,6 +967,13 @@
         </w:rPr>
         <w:t>2.1.1 Calendar</w:t>
       </w:r>
+      <w:r>
+        <w:rPr>
+          <w:sz w:val="24"/>
+          <w:szCs w:val="24"/>
+        </w:rPr>
+        <w:t xml:space="preserve">[ remove] </w:t>
+      </w:r>
     </w:p>
     <w:p>
       <w:pPr>
@@ -1150,23 +1004,48 @@
           <w:sz w:val="24"/>
           <w:szCs w:val="24"/>
         </w:rPr>
-        <w:t xml:space="preserve">2.1.3 Create </w:t>
-      </w:r>
-      <w:proofErr w:type="gramStart"/>
-      <w:r>
-        <w:rPr>
-          <w:sz w:val="24"/>
-          <w:szCs w:val="24"/>
-        </w:rPr>
-        <w:t>event(</w:t>
-      </w:r>
-      <w:proofErr w:type="gramEnd"/>
-      <w:r>
-        <w:rPr>
-          <w:sz w:val="24"/>
-          <w:szCs w:val="24"/>
-        </w:rPr>
-        <w:t>org only)</w:t>
+        <w:t>2.1.3 Create event(org only)</w:t>
+      </w:r>
+    </w:p>
+    <w:p>
+      <w:pPr>
+        <w:ind w:left="720"/>
+        <w:rPr>
+          <w:sz w:val="24"/>
+          <w:szCs w:val="24"/>
+        </w:rPr>
+      </w:pPr>
+    </w:p>
+    <w:p>
+      <w:pPr>
+        <w:ind w:left="720"/>
+        <w:rPr>
+          <w:sz w:val="24"/>
+          <w:szCs w:val="24"/>
+        </w:rPr>
+      </w:pPr>
+      <w:r>
+        <w:rPr>
+          <w:sz w:val="24"/>
+          <w:szCs w:val="24"/>
+        </w:rPr>
+        <w:t xml:space="preserve">[UPDATE GRAPHIC W/O </w:t>
+      </w:r>
+      <w:r>
+        <w:rPr>
+          <w:b/>
+          <w:bCs/>
+          <w:sz w:val="24"/>
+          <w:szCs w:val="24"/>
+        </w:rPr>
+        <w:t>CALENDAR</w:t>
+      </w:r>
+      <w:r>
+        <w:rPr>
+          <w:sz w:val="24"/>
+          <w:szCs w:val="24"/>
+        </w:rPr>
+        <w:t>]</w:t>
       </w:r>
     </w:p>
     <w:p>
@@ -1619,14 +1498,7 @@
           <w:sz w:val="24"/>
           <w:szCs w:val="24"/>
         </w:rPr>
-        <w:t>2.</w:t>
-      </w:r>
-      <w:r>
-        <w:rPr>
-          <w:sz w:val="24"/>
-          <w:szCs w:val="24"/>
-        </w:rPr>
-        <w:t>3.1 Event details</w:t>
+        <w:t>2.3.1 Event details</w:t>
       </w:r>
     </w:p>
     <w:p>
@@ -1882,6 +1754,13 @@
         </w:rPr>
         <w:t>2.4.2 View past events attended</w:t>
       </w:r>
+      <w:r>
+        <w:rPr>
+          <w:sz w:val="24"/>
+          <w:szCs w:val="24"/>
+        </w:rPr>
+        <w:t xml:space="preserve"> [remove] audit FR</w:t>
+      </w:r>
     </w:p>
     <w:p>
       <w:pPr>
@@ -1898,6 +1777,13 @@
         </w:rPr>
         <w:t>2.4.3 View future RSVP’d events</w:t>
       </w:r>
+      <w:r>
+        <w:rPr>
+          <w:sz w:val="24"/>
+          <w:szCs w:val="24"/>
+        </w:rPr>
+        <w:t xml:space="preserve"> [remove]</w:t>
+      </w:r>
     </w:p>
     <w:p>
       <w:pPr>
@@ -1912,14 +1798,7 @@
           <w:sz w:val="24"/>
           <w:szCs w:val="24"/>
         </w:rPr>
-        <w:t>2.4.4 Edit profile b</w:t>
-      </w:r>
-      <w:r>
-        <w:rPr>
-          <w:sz w:val="24"/>
-          <w:szCs w:val="24"/>
-        </w:rPr>
-        <w:t>utton</w:t>
+        <w:t>2.4.4 Edit profile button</w:t>
       </w:r>
     </w:p>
     <w:p>
@@ -1936,6 +1815,13 @@
           <w:szCs w:val="24"/>
         </w:rPr>
         <w:t>2.4.5 List items currently checked out</w:t>
+      </w:r>
+      <w:r>
+        <w:rPr>
+          <w:sz w:val="24"/>
+          <w:szCs w:val="24"/>
+        </w:rPr>
+        <w:t xml:space="preserve"> [remove]</w:t>
       </w:r>
     </w:p>
     <w:p>
@@ -2067,6 +1953,13 @@
         </w:rPr>
         <w:t>2.5.2.1. Search members</w:t>
       </w:r>
+      <w:r>
+        <w:rPr>
+          <w:sz w:val="24"/>
+          <w:szCs w:val="24"/>
+        </w:rPr>
+        <w:t>[ remove]</w:t>
+      </w:r>
     </w:p>
     <w:p>
       <w:pPr>
@@ -2081,7 +1974,16 @@
           <w:sz w:val="24"/>
           <w:szCs w:val="24"/>
         </w:rPr>
-        <w:t>2.5.3. Button to sign-in guest</w:t>
+        <w:t xml:space="preserve">2.5.3. Button to sign-in </w:t>
+      </w:r>
+      <w:r>
+        <w:rPr>
+          <w:b/>
+          <w:bCs/>
+          <w:sz w:val="24"/>
+          <w:szCs w:val="24"/>
+        </w:rPr>
+        <w:t>guest</w:t>
       </w:r>
     </w:p>
     <w:p>
@@ -2098,6 +2000,13 @@
           <w:szCs w:val="24"/>
         </w:rPr>
         <w:t>2.5.4. Separate checkbox list for non-RSVPs</w:t>
+      </w:r>
+      <w:r>
+        <w:rPr>
+          <w:sz w:val="24"/>
+          <w:szCs w:val="24"/>
+        </w:rPr>
+        <w:t>[remove]</w:t>
       </w:r>
     </w:p>
     <w:p>
@@ -2420,6 +2329,14 @@
           <w:szCs w:val="24"/>
         </w:rPr>
       </w:pPr>
+      <w:r>
+        <w:rPr>
+          <w:b/>
+          <w:sz w:val="24"/>
+          <w:szCs w:val="24"/>
+        </w:rPr>
+        <w:t>[remove organizer and guest]</w:t>
+      </w:r>
     </w:p>
     <w:p>
       <w:pPr>
@@ -2478,6 +2395,70 @@
           <w:szCs w:val="24"/>
         </w:rPr>
       </w:pPr>
+      <w:r>
+        <w:rPr>
+          <w:sz w:val="24"/>
+          <w:szCs w:val="24"/>
+        </w:rPr>
+        <w:t>UPDATED:</w:t>
+      </w:r>
+    </w:p>
+    <w:p>
+      <w:pPr>
+        <w:rPr>
+          <w:sz w:val="24"/>
+          <w:szCs w:val="24"/>
+        </w:rPr>
+      </w:pPr>
+      <w:r>
+        <w:rPr>
+          <w:noProof/>
+        </w:rPr>
+        <w:lastRenderedPageBreak/>
+        <w:drawing>
+          <wp:inline distT="0" distB="0" distL="0" distR="0" wp14:anchorId="5BD0872F" wp14:editId="7392DFDB">
+            <wp:extent cx="5943600" cy="4645660"/>
+            <wp:effectExtent l="0" t="0" r="0" b="2540"/>
+            <wp:docPr id="11" name="Picture 11"/>
+            <wp:cNvGraphicFramePr>
+              <a:graphicFrameLocks xmlns:a="http://schemas.openxmlformats.org/drawingml/2006/main" noChangeAspect="1"/>
+            </wp:cNvGraphicFramePr>
+            <a:graphic xmlns:a="http://schemas.openxmlformats.org/drawingml/2006/main">
+              <a:graphicData uri="http://schemas.openxmlformats.org/drawingml/2006/picture">
+                <pic:pic xmlns:pic="http://schemas.openxmlformats.org/drawingml/2006/picture">
+                  <pic:nvPicPr>
+                    <pic:cNvPr id="1" name=""/>
+                    <pic:cNvPicPr/>
+                  </pic:nvPicPr>
+                  <pic:blipFill>
+                    <a:blip r:embed="rId17"/>
+                    <a:stretch>
+                      <a:fillRect/>
+                    </a:stretch>
+                  </pic:blipFill>
+                  <pic:spPr>
+                    <a:xfrm>
+                      <a:off x="0" y="0"/>
+                      <a:ext cx="5943600" cy="4645660"/>
+                    </a:xfrm>
+                    <a:prstGeom prst="rect">
+                      <a:avLst/>
+                    </a:prstGeom>
+                  </pic:spPr>
+                </pic:pic>
+              </a:graphicData>
+            </a:graphic>
+          </wp:inline>
+        </w:drawing>
+      </w:r>
+    </w:p>
+    <w:p>
+      <w:pPr>
+        <w:rPr>
+          <w:sz w:val="24"/>
+          <w:szCs w:val="24"/>
+        </w:rPr>
+      </w:pPr>
     </w:p>
     <w:p>
       <w:pPr>
@@ -2556,14 +2537,7 @@
           <w:sz w:val="24"/>
           <w:szCs w:val="24"/>
         </w:rPr>
-        <w:t>This section describes the test cases that should be carried out by the Attendance Auditor Plus application. Each test is represented by a different functional requirement that is to be carried out through various actions. Each case also details the inputs</w:t>
-      </w:r>
-      <w:r>
-        <w:rPr>
-          <w:sz w:val="24"/>
-          <w:szCs w:val="24"/>
-        </w:rPr>
-        <w:t xml:space="preserve"> needed to carry out the test case as well as the expected outputs. </w:t>
+        <w:t xml:space="preserve">This section describes the test cases that should be carried out by the Attendance Auditor Plus application. Each test is represented by a different functional requirement that is to be carried out through various actions. Each case also details the inputs needed to carry out the test case as well as the expected outputs. </w:t>
       </w:r>
     </w:p>
     <w:p>
@@ -3144,23 +3118,7 @@
                 <w:sz w:val="24"/>
                 <w:szCs w:val="24"/>
               </w:rPr>
-              <w:t xml:space="preserve">“Apple Laptop #12, description, checked out by: Cristian </w:t>
-            </w:r>
-            <w:proofErr w:type="spellStart"/>
-            <w:r>
-              <w:rPr>
-                <w:sz w:val="24"/>
-                <w:szCs w:val="24"/>
-              </w:rPr>
-              <w:t>Puac</w:t>
-            </w:r>
-            <w:proofErr w:type="spellEnd"/>
-            <w:r>
-              <w:rPr>
-                <w:sz w:val="24"/>
-                <w:szCs w:val="24"/>
-              </w:rPr>
-              <w:t>,</w:t>
+              <w:t>“Apple Laptop #12, description, checked out by: Cristian Puac,</w:t>
             </w:r>
             <w:r>
               <w:rPr>
@@ -3168,23 +3126,7 @@
                 <w:szCs w:val="24"/>
               </w:rPr>
               <w:br/>
-              <w:t xml:space="preserve">  Checked out date: 11/11/</w:t>
-            </w:r>
-            <w:proofErr w:type="gramStart"/>
-            <w:r>
-              <w:rPr>
-                <w:sz w:val="24"/>
-                <w:szCs w:val="24"/>
-              </w:rPr>
-              <w:t>2021 ,</w:t>
-            </w:r>
-            <w:proofErr w:type="gramEnd"/>
-            <w:r>
-              <w:rPr>
-                <w:sz w:val="24"/>
-                <w:szCs w:val="24"/>
-              </w:rPr>
-              <w:t xml:space="preserve"> Intended return date: 11/18/2021”</w:t>
+              <w:t xml:space="preserve">  Checked out date: 11/11/2021 , Intended return date: 11/18/2021”</w:t>
             </w:r>
           </w:p>
         </w:tc>
@@ -3850,14 +3792,7 @@
                 <w:sz w:val="24"/>
                 <w:szCs w:val="24"/>
               </w:rPr>
-              <w:t xml:space="preserve">  Camcorders: cmc#1, cmc#2,</w:t>
-            </w:r>
-            <w:r>
-              <w:rPr>
-                <w:sz w:val="24"/>
-                <w:szCs w:val="24"/>
-              </w:rPr>
-              <w:t xml:space="preserve"> cmc#3;”</w:t>
+              <w:t xml:space="preserve">  Camcorders: cmc#1, cmc#2, cmc#3;”</w:t>
             </w:r>
           </w:p>
         </w:tc>
@@ -4326,14 +4261,7 @@
                 <w:sz w:val="24"/>
                 <w:szCs w:val="24"/>
               </w:rPr>
-              <w:t xml:space="preserve">Type item name that should be searched (e.g. Laptop) </w:t>
-            </w:r>
-            <w:r>
-              <w:rPr>
-                <w:sz w:val="24"/>
-                <w:szCs w:val="24"/>
-              </w:rPr>
-              <w:t>-&gt; click search button -&gt; click laptop to be edited -&gt; click edit description -&gt; change the edits -&gt; save new description</w:t>
+              <w:t>Type item name that should be searched (e.g. Laptop) -&gt; click search button -&gt; click laptop to be edited -&gt; click edit description -&gt; change the edits -&gt; save new description</w:t>
             </w:r>
           </w:p>
         </w:tc>
@@ -4409,56 +4337,24 @@
                 <w:szCs w:val="24"/>
               </w:rPr>
               <w:br/>
-              <w:t>from ‘</w:t>
-            </w:r>
-            <w:proofErr w:type="gramStart"/>
-            <w:r>
-              <w:rPr>
-                <w:sz w:val="24"/>
-                <w:szCs w:val="24"/>
-              </w:rPr>
-              <w:t>Apple  Ipad</w:t>
-            </w:r>
-            <w:proofErr w:type="gramEnd"/>
-            <w:r>
-              <w:rPr>
-                <w:sz w:val="24"/>
-                <w:szCs w:val="24"/>
-              </w:rPr>
-              <w:t>_2ndGen’</w:t>
-            </w:r>
-          </w:p>
-          <w:p>
-            <w:pPr>
-              <w:widowControl w:val="0"/>
-              <w:spacing w:line="240" w:lineRule="auto"/>
-              <w:rPr>
-                <w:sz w:val="24"/>
-                <w:szCs w:val="24"/>
-              </w:rPr>
-            </w:pPr>
-            <w:r>
-              <w:rPr>
-                <w:sz w:val="24"/>
-                <w:szCs w:val="24"/>
-              </w:rPr>
-              <w:t xml:space="preserve">To </w:t>
-            </w:r>
-            <w:proofErr w:type="gramStart"/>
-            <w:r>
-              <w:rPr>
-                <w:sz w:val="24"/>
-                <w:szCs w:val="24"/>
-              </w:rPr>
-              <w:t xml:space="preserve">   ‘</w:t>
-            </w:r>
-            <w:proofErr w:type="gramEnd"/>
-            <w:r>
-              <w:rPr>
-                <w:sz w:val="24"/>
-                <w:szCs w:val="24"/>
-              </w:rPr>
-              <w:t>Apple Ipad_4thGen’</w:t>
+              <w:t>from ‘Apple  Ipad_2ndGen’</w:t>
+            </w:r>
+          </w:p>
+          <w:p>
+            <w:pPr>
+              <w:widowControl w:val="0"/>
+              <w:spacing w:line="240" w:lineRule="auto"/>
+              <w:rPr>
+                <w:sz w:val="24"/>
+                <w:szCs w:val="24"/>
+              </w:rPr>
+            </w:pPr>
+            <w:r>
+              <w:rPr>
+                <w:sz w:val="24"/>
+                <w:szCs w:val="24"/>
+              </w:rPr>
+              <w:t>To    ‘Apple Ipad_4thGen’</w:t>
             </w:r>
           </w:p>
         </w:tc>
@@ -5022,23 +4918,7 @@
                 <w:sz w:val="24"/>
                 <w:szCs w:val="24"/>
               </w:rPr>
-              <w:t>“Success! ‘Andrew Martinez’ returned ‘</w:t>
-            </w:r>
-            <w:proofErr w:type="spellStart"/>
-            <w:r>
-              <w:rPr>
-                <w:sz w:val="24"/>
-                <w:szCs w:val="24"/>
-              </w:rPr>
-              <w:t>WindowsXP</w:t>
-            </w:r>
-            <w:proofErr w:type="spellEnd"/>
-            <w:r>
-              <w:rPr>
-                <w:sz w:val="24"/>
-                <w:szCs w:val="24"/>
-              </w:rPr>
-              <w:t>’ “</w:t>
+              <w:t>“Success! ‘Andrew Martinez’ returned ‘WindowsXP’ “</w:t>
             </w:r>
           </w:p>
         </w:tc>
@@ -5124,10 +5004,10 @@
       </w:pPr>
     </w:p>
     <w:sectPr>
-      <w:headerReference w:type="default" r:id="rId17"/>
-      <w:footerReference w:type="default" r:id="rId18"/>
-      <w:headerReference w:type="first" r:id="rId19"/>
-      <w:footerReference w:type="first" r:id="rId20"/>
+      <w:headerReference w:type="default" r:id="rId18"/>
+      <w:footerReference w:type="default" r:id="rId19"/>
+      <w:headerReference w:type="first" r:id="rId20"/>
+      <w:footerReference w:type="first" r:id="rId21"/>
       <w:pgSz w:w="12240" w:h="15840"/>
       <w:pgMar w:top="1440" w:right="1440" w:bottom="1440" w:left="1440" w:header="720" w:footer="720" w:gutter="0"/>
       <w:pgNumType w:start="1"/>
@@ -6152,6 +6032,36 @@
       </w:tblCellMar>
     </w:tblPr>
   </w:style>
+  <w:style w:type="paragraph" w:styleId="BalloonText">
+    <w:name w:val="Balloon Text"/>
+    <w:basedOn w:val="Normal"/>
+    <w:link w:val="BalloonTextChar"/>
+    <w:uiPriority w:val="99"/>
+    <w:semiHidden/>
+    <w:unhideWhenUsed/>
+    <w:rsid w:val="00850B94"/>
+    <w:pPr>
+      <w:spacing w:line="240" w:lineRule="auto"/>
+    </w:pPr>
+    <w:rPr>
+      <w:rFonts w:ascii="Segoe UI" w:hAnsi="Segoe UI" w:cs="Segoe UI"/>
+      <w:sz w:val="18"/>
+      <w:szCs w:val="18"/>
+    </w:rPr>
+  </w:style>
+  <w:style w:type="character" w:customStyle="1" w:styleId="BalloonTextChar">
+    <w:name w:val="Balloon Text Char"/>
+    <w:basedOn w:val="DefaultParagraphFont"/>
+    <w:link w:val="BalloonText"/>
+    <w:uiPriority w:val="99"/>
+    <w:semiHidden/>
+    <w:rsid w:val="00850B94"/>
+    <w:rPr>
+      <w:rFonts w:ascii="Segoe UI" w:hAnsi="Segoe UI" w:cs="Segoe UI"/>
+      <w:sz w:val="18"/>
+      <w:szCs w:val="18"/>
+    </w:rPr>
+  </w:style>
 </w:styles>
 </file>
 

</xml_diff>

<commit_message>
fixed up SDS and SRS
</commit_message>
<xml_diff>
--- a/documentation/SDS - AA+.docx
+++ b/documentation/SDS - AA+.docx
@@ -265,8 +265,18 @@
           <w:sz w:val="24"/>
           <w:szCs w:val="24"/>
         </w:rPr>
-        <w:t>Robert Airth</w:t>
-      </w:r>
+        <w:t xml:space="preserve">Robert </w:t>
+      </w:r>
+      <w:proofErr w:type="spellStart"/>
+      <w:r>
+        <w:rPr>
+          <w:b/>
+          <w:sz w:val="24"/>
+          <w:szCs w:val="24"/>
+        </w:rPr>
+        <w:t>Airth</w:t>
+      </w:r>
+      <w:proofErr w:type="spellEnd"/>
     </w:p>
     <w:p>
       <w:pPr>
@@ -301,8 +311,18 @@
           <w:sz w:val="24"/>
           <w:szCs w:val="24"/>
         </w:rPr>
-        <w:t>Cristian Puac</w:t>
-      </w:r>
+        <w:t xml:space="preserve">Cristian </w:t>
+      </w:r>
+      <w:proofErr w:type="spellStart"/>
+      <w:r>
+        <w:rPr>
+          <w:b/>
+          <w:sz w:val="24"/>
+          <w:szCs w:val="24"/>
+        </w:rPr>
+        <w:t>Puac</w:t>
+      </w:r>
+      <w:proofErr w:type="spellEnd"/>
     </w:p>
     <w:p>
       <w:pPr>
@@ -965,14 +985,21 @@
           <w:sz w:val="24"/>
           <w:szCs w:val="24"/>
         </w:rPr>
-        <w:t>2.1.1 Calendar</w:t>
-      </w:r>
-      <w:r>
-        <w:rPr>
-          <w:sz w:val="24"/>
-          <w:szCs w:val="24"/>
-        </w:rPr>
-        <w:t xml:space="preserve">[ remove] </w:t>
+        <w:t>2.1.</w:t>
+      </w:r>
+      <w:r>
+        <w:rPr>
+          <w:sz w:val="24"/>
+          <w:szCs w:val="24"/>
+        </w:rPr>
+        <w:t>1</w:t>
+      </w:r>
+      <w:r>
+        <w:rPr>
+          <w:sz w:val="24"/>
+          <w:szCs w:val="24"/>
+        </w:rPr>
+        <w:t xml:space="preserve"> Upcoming Events</w:t>
       </w:r>
     </w:p>
     <w:p>
@@ -988,7 +1015,21 @@
           <w:sz w:val="24"/>
           <w:szCs w:val="24"/>
         </w:rPr>
-        <w:t>2.1.2 Upcoming Events</w:t>
+        <w:t>2.1.</w:t>
+      </w:r>
+      <w:r>
+        <w:rPr>
+          <w:sz w:val="24"/>
+          <w:szCs w:val="24"/>
+        </w:rPr>
+        <w:t xml:space="preserve">2 </w:t>
+      </w:r>
+      <w:r>
+        <w:rPr>
+          <w:sz w:val="24"/>
+          <w:szCs w:val="24"/>
+        </w:rPr>
+        <w:t>Create event(org only)</w:t>
       </w:r>
     </w:p>
     <w:p>
@@ -999,13 +1040,6 @@
           <w:szCs w:val="24"/>
         </w:rPr>
       </w:pPr>
-      <w:r>
-        <w:rPr>
-          <w:sz w:val="24"/>
-          <w:szCs w:val="24"/>
-        </w:rPr>
-        <w:t>2.1.3 Create event(org only)</w:t>
-      </w:r>
     </w:p>
     <w:p>
       <w:pPr>
@@ -1015,6 +1049,29 @@
           <w:szCs w:val="24"/>
         </w:rPr>
       </w:pPr>
+      <w:r>
+        <w:rPr>
+          <w:sz w:val="24"/>
+          <w:szCs w:val="24"/>
+        </w:rPr>
+        <w:t xml:space="preserve">[UPDATE GRAPHIC W/O </w:t>
+      </w:r>
+      <w:r>
+        <w:rPr>
+          <w:b/>
+          <w:bCs/>
+          <w:sz w:val="24"/>
+          <w:szCs w:val="24"/>
+        </w:rPr>
+        <w:t>CALENDAR</w:t>
+      </w:r>
+      <w:r>
+        <w:rPr>
+          <w:sz w:val="24"/>
+          <w:szCs w:val="24"/>
+        </w:rPr>
+        <w:t>]</w:t>
+      </w:r>
     </w:p>
     <w:p>
       <w:pPr>
@@ -1026,59 +1083,25 @@
       </w:pPr>
       <w:r>
         <w:rPr>
-          <w:sz w:val="24"/>
-          <w:szCs w:val="24"/>
-        </w:rPr>
-        <w:t xml:space="preserve">[UPDATE GRAPHIC W/O </w:t>
-      </w:r>
-      <w:r>
-        <w:rPr>
-          <w:b/>
-          <w:bCs/>
-          <w:sz w:val="24"/>
-          <w:szCs w:val="24"/>
-        </w:rPr>
-        <w:t>CALENDAR</w:t>
-      </w:r>
-      <w:r>
-        <w:rPr>
-          <w:sz w:val="24"/>
-          <w:szCs w:val="24"/>
-        </w:rPr>
-        <w:t>]</w:t>
-      </w:r>
-    </w:p>
-    <w:p>
-      <w:pPr>
-        <w:rPr>
-          <w:b/>
-          <w:sz w:val="24"/>
-          <w:szCs w:val="24"/>
-        </w:rPr>
-      </w:pPr>
-      <w:r>
-        <w:rPr>
-          <w:b/>
           <w:noProof/>
-          <w:sz w:val="24"/>
-          <w:szCs w:val="24"/>
         </w:rPr>
         <w:drawing>
-          <wp:inline distT="114300" distB="114300" distL="114300" distR="114300" wp14:anchorId="37E08915" wp14:editId="051F039C">
-            <wp:extent cx="6293485" cy="4298867"/>
-            <wp:effectExtent l="0" t="0" r="0" b="6985"/>
-            <wp:docPr id="6" name="image7.png"/>
-            <wp:cNvGraphicFramePr/>
+          <wp:inline distT="0" distB="0" distL="0" distR="0" wp14:anchorId="25C155E5" wp14:editId="6577F478">
+            <wp:extent cx="5943600" cy="890905"/>
+            <wp:effectExtent l="0" t="0" r="0" b="4445"/>
+            <wp:docPr id="12" name="Picture 12"/>
+            <wp:cNvGraphicFramePr>
+              <a:graphicFrameLocks xmlns:a="http://schemas.openxmlformats.org/drawingml/2006/main" noChangeAspect="1"/>
+            </wp:cNvGraphicFramePr>
             <a:graphic xmlns:a="http://schemas.openxmlformats.org/drawingml/2006/main">
               <a:graphicData uri="http://schemas.openxmlformats.org/drawingml/2006/picture">
                 <pic:pic xmlns:pic="http://schemas.openxmlformats.org/drawingml/2006/picture">
                   <pic:nvPicPr>
-                    <pic:cNvPr id="0" name="image7.png"/>
-                    <pic:cNvPicPr preferRelativeResize="0"/>
+                    <pic:cNvPr id="1" name=""/>
+                    <pic:cNvPicPr/>
                   </pic:nvPicPr>
                   <pic:blipFill>
                     <a:blip r:embed="rId7"/>
-                    <a:srcRect/>
                     <a:stretch>
                       <a:fillRect/>
                     </a:stretch>
@@ -1086,12 +1109,11 @@
                   <pic:spPr>
                     <a:xfrm>
                       <a:off x="0" y="0"/>
-                      <a:ext cx="6352958" cy="4339491"/>
+                      <a:ext cx="5943600" cy="890905"/>
                     </a:xfrm>
                     <a:prstGeom prst="rect">
                       <a:avLst/>
                     </a:prstGeom>
-                    <a:ln/>
                   </pic:spPr>
                 </pic:pic>
               </a:graphicData>
@@ -1099,6 +1121,73 @@
           </wp:inline>
         </w:drawing>
       </w:r>
+    </w:p>
+    <w:p>
+      <w:pPr>
+        <w:ind w:left="720"/>
+        <w:rPr>
+          <w:sz w:val="24"/>
+          <w:szCs w:val="24"/>
+        </w:rPr>
+      </w:pPr>
+      <w:r>
+        <w:rPr>
+          <w:noProof/>
+        </w:rPr>
+        <w:drawing>
+          <wp:inline distT="0" distB="0" distL="0" distR="0" wp14:anchorId="461E795F" wp14:editId="054CC975">
+            <wp:extent cx="5943600" cy="1196975"/>
+            <wp:effectExtent l="0" t="0" r="0" b="3175"/>
+            <wp:docPr id="15" name="Picture 15"/>
+            <wp:cNvGraphicFramePr>
+              <a:graphicFrameLocks xmlns:a="http://schemas.openxmlformats.org/drawingml/2006/main" noChangeAspect="1"/>
+            </wp:cNvGraphicFramePr>
+            <a:graphic xmlns:a="http://schemas.openxmlformats.org/drawingml/2006/main">
+              <a:graphicData uri="http://schemas.openxmlformats.org/drawingml/2006/picture">
+                <pic:pic xmlns:pic="http://schemas.openxmlformats.org/drawingml/2006/picture">
+                  <pic:nvPicPr>
+                    <pic:cNvPr id="1" name=""/>
+                    <pic:cNvPicPr/>
+                  </pic:nvPicPr>
+                  <pic:blipFill>
+                    <a:blip r:embed="rId8"/>
+                    <a:stretch>
+                      <a:fillRect/>
+                    </a:stretch>
+                  </pic:blipFill>
+                  <pic:spPr>
+                    <a:xfrm>
+                      <a:off x="0" y="0"/>
+                      <a:ext cx="5943600" cy="1196975"/>
+                    </a:xfrm>
+                    <a:prstGeom prst="rect">
+                      <a:avLst/>
+                    </a:prstGeom>
+                  </pic:spPr>
+                </pic:pic>
+              </a:graphicData>
+            </a:graphic>
+          </wp:inline>
+        </w:drawing>
+      </w:r>
+    </w:p>
+    <w:p>
+      <w:pPr>
+        <w:ind w:left="720"/>
+        <w:rPr>
+          <w:sz w:val="24"/>
+          <w:szCs w:val="24"/>
+        </w:rPr>
+      </w:pPr>
+    </w:p>
+    <w:p>
+      <w:pPr>
+        <w:rPr>
+          <w:b/>
+          <w:sz w:val="24"/>
+          <w:szCs w:val="24"/>
+        </w:rPr>
+      </w:pPr>
     </w:p>
     <w:p>
       <w:pPr>
@@ -1136,7 +1225,7 @@
                     </pic:cNvPicPr>
                   </pic:nvPicPr>
                   <pic:blipFill>
-                    <a:blip r:embed="rId8">
+                    <a:blip r:embed="rId9">
                       <a:extLst>
                         <a:ext uri="{28A0092B-C50C-407E-A947-70E740481C1C}">
                           <a14:useLocalDpi xmlns:a14="http://schemas.microsoft.com/office/drawing/2010/main" val="0"/>
@@ -1372,7 +1461,7 @@
                     <pic:cNvPicPr preferRelativeResize="0"/>
                   </pic:nvPicPr>
                   <pic:blipFill>
-                    <a:blip r:embed="rId9"/>
+                    <a:blip r:embed="rId10"/>
                     <a:srcRect/>
                     <a:stretch>
                       <a:fillRect/>
@@ -1422,7 +1511,7 @@
                     </pic:cNvPicPr>
                   </pic:nvPicPr>
                   <pic:blipFill>
-                    <a:blip r:embed="rId10">
+                    <a:blip r:embed="rId11">
                       <a:extLst>
                         <a:ext uri="{28A0092B-C50C-407E-A947-70E740481C1C}">
                           <a14:useLocalDpi xmlns:a14="http://schemas.microsoft.com/office/drawing/2010/main" val="0"/>
@@ -1610,7 +1699,7 @@
                     <pic:cNvPicPr preferRelativeResize="0"/>
                   </pic:nvPicPr>
                   <pic:blipFill>
-                    <a:blip r:embed="rId11"/>
+                    <a:blip r:embed="rId12"/>
                     <a:srcRect/>
                     <a:stretch>
                       <a:fillRect/>
@@ -1660,7 +1749,7 @@
                     </pic:cNvPicPr>
                   </pic:nvPicPr>
                   <pic:blipFill>
-                    <a:blip r:embed="rId12">
+                    <a:blip r:embed="rId13">
                       <a:extLst>
                         <a:ext uri="{28A0092B-C50C-407E-A947-70E740481C1C}">
                           <a14:useLocalDpi xmlns:a14="http://schemas.microsoft.com/office/drawing/2010/main" val="0"/>
@@ -1759,7 +1848,14 @@
           <w:sz w:val="24"/>
           <w:szCs w:val="24"/>
         </w:rPr>
-        <w:t xml:space="preserve"> [remove] audit FR</w:t>
+        <w:t xml:space="preserve"> </w:t>
+      </w:r>
+      <w:r>
+        <w:rPr>
+          <w:sz w:val="24"/>
+          <w:szCs w:val="24"/>
+        </w:rPr>
+        <w:t>(later feature)</w:t>
       </w:r>
     </w:p>
     <w:p>
@@ -1775,14 +1871,14 @@
           <w:sz w:val="24"/>
           <w:szCs w:val="24"/>
         </w:rPr>
-        <w:t>2.4.3 View future RSVP’d events</w:t>
-      </w:r>
-      <w:r>
-        <w:rPr>
-          <w:sz w:val="24"/>
-          <w:szCs w:val="24"/>
-        </w:rPr>
-        <w:t xml:space="preserve"> [remove]</w:t>
+        <w:t xml:space="preserve">2.4.3 View future RSVP’d </w:t>
+      </w:r>
+      <w:r>
+        <w:rPr>
+          <w:sz w:val="24"/>
+          <w:szCs w:val="24"/>
+        </w:rPr>
+        <w:t>events (later feature)</w:t>
       </w:r>
     </w:p>
     <w:p>
@@ -1814,14 +1910,14 @@
           <w:sz w:val="24"/>
           <w:szCs w:val="24"/>
         </w:rPr>
-        <w:t>2.4.5 List items currently checked out</w:t>
-      </w:r>
-      <w:r>
-        <w:rPr>
-          <w:sz w:val="24"/>
-          <w:szCs w:val="24"/>
-        </w:rPr>
-        <w:t xml:space="preserve"> [remove]</w:t>
+        <w:t xml:space="preserve">2.4.5 List items currently checked </w:t>
+      </w:r>
+      <w:r>
+        <w:rPr>
+          <w:sz w:val="24"/>
+          <w:szCs w:val="24"/>
+        </w:rPr>
+        <w:t>out (later feature)</w:t>
       </w:r>
     </w:p>
     <w:p>
@@ -1853,7 +1949,7 @@
                     <pic:cNvPicPr preferRelativeResize="0"/>
                   </pic:nvPicPr>
                   <pic:blipFill>
-                    <a:blip r:embed="rId13"/>
+                    <a:blip r:embed="rId14"/>
                     <a:srcRect/>
                     <a:stretch>
                       <a:fillRect/>
@@ -1953,13 +2049,6 @@
         </w:rPr>
         <w:t>2.5.2.1. Search members</w:t>
       </w:r>
-      <w:r>
-        <w:rPr>
-          <w:sz w:val="24"/>
-          <w:szCs w:val="24"/>
-        </w:rPr>
-        <w:t>[ remove]</w:t>
-      </w:r>
     </w:p>
     <w:p>
       <w:pPr>
@@ -1984,29 +2073,6 @@
           <w:szCs w:val="24"/>
         </w:rPr>
         <w:t>guest</w:t>
-      </w:r>
-    </w:p>
-    <w:p>
-      <w:pPr>
-        <w:ind w:left="720"/>
-        <w:rPr>
-          <w:sz w:val="24"/>
-          <w:szCs w:val="24"/>
-        </w:rPr>
-      </w:pPr>
-      <w:r>
-        <w:rPr>
-          <w:sz w:val="24"/>
-          <w:szCs w:val="24"/>
-        </w:rPr>
-        <w:t>2.5.4. Separate checkbox list for non-RSVPs</w:t>
-      </w:r>
-      <w:r>
-        <w:rPr>
-          <w:sz w:val="24"/>
-          <w:szCs w:val="24"/>
-        </w:rPr>
-        <w:t>[remove]</w:t>
       </w:r>
     </w:p>
     <w:p>
@@ -2036,7 +2102,7 @@
                     <pic:cNvPicPr preferRelativeResize="0"/>
                   </pic:nvPicPr>
                   <pic:blipFill>
-                    <a:blip r:embed="rId14"/>
+                    <a:blip r:embed="rId15"/>
                     <a:srcRect/>
                     <a:stretch>
                       <a:fillRect/>
@@ -2167,7 +2233,7 @@
                     <pic:cNvPicPr preferRelativeResize="0"/>
                   </pic:nvPicPr>
                   <pic:blipFill>
-                    <a:blip r:embed="rId15"/>
+                    <a:blip r:embed="rId16"/>
                     <a:srcRect/>
                     <a:stretch>
                       <a:fillRect/>
@@ -2320,22 +2386,12 @@
           <w:szCs w:val="24"/>
         </w:rPr>
       </w:pPr>
-    </w:p>
-    <w:p>
-      <w:pPr>
-        <w:rPr>
-          <w:b/>
-          <w:sz w:val="24"/>
-          <w:szCs w:val="24"/>
-        </w:rPr>
-      </w:pPr>
-      <w:r>
-        <w:rPr>
-          <w:b/>
-          <w:sz w:val="24"/>
-          <w:szCs w:val="24"/>
-        </w:rPr>
-        <w:t>[remove organizer and guest]</w:t>
+      <w:r>
+        <w:rPr>
+          <w:sz w:val="24"/>
+          <w:szCs w:val="24"/>
+        </w:rPr>
+        <w:t>UPDATED:</w:t>
       </w:r>
     </w:p>
     <w:p>
@@ -2348,78 +2404,12 @@
       <w:r>
         <w:rPr>
           <w:noProof/>
-          <w:sz w:val="24"/>
-          <w:szCs w:val="24"/>
         </w:rPr>
         <w:drawing>
-          <wp:inline distT="114300" distB="114300" distL="114300" distR="114300" wp14:anchorId="785A041C" wp14:editId="305C8C60">
-            <wp:extent cx="5643563" cy="4059405"/>
+          <wp:inline distT="0" distB="0" distL="0" distR="0" wp14:anchorId="7D4476C1" wp14:editId="468CC871">
+            <wp:extent cx="1562100" cy="971550"/>
             <wp:effectExtent l="0" t="0" r="0" b="0"/>
-            <wp:docPr id="5" name="image5.png"/>
-            <wp:cNvGraphicFramePr/>
-            <a:graphic xmlns:a="http://schemas.openxmlformats.org/drawingml/2006/main">
-              <a:graphicData uri="http://schemas.openxmlformats.org/drawingml/2006/picture">
-                <pic:pic xmlns:pic="http://schemas.openxmlformats.org/drawingml/2006/picture">
-                  <pic:nvPicPr>
-                    <pic:cNvPr id="0" name="image5.png"/>
-                    <pic:cNvPicPr preferRelativeResize="0"/>
-                  </pic:nvPicPr>
-                  <pic:blipFill>
-                    <a:blip r:embed="rId16"/>
-                    <a:srcRect/>
-                    <a:stretch>
-                      <a:fillRect/>
-                    </a:stretch>
-                  </pic:blipFill>
-                  <pic:spPr>
-                    <a:xfrm>
-                      <a:off x="0" y="0"/>
-                      <a:ext cx="5643563" cy="4059405"/>
-                    </a:xfrm>
-                    <a:prstGeom prst="rect">
-                      <a:avLst/>
-                    </a:prstGeom>
-                    <a:ln/>
-                  </pic:spPr>
-                </pic:pic>
-              </a:graphicData>
-            </a:graphic>
-          </wp:inline>
-        </w:drawing>
-      </w:r>
-    </w:p>
-    <w:p>
-      <w:pPr>
-        <w:rPr>
-          <w:sz w:val="24"/>
-          <w:szCs w:val="24"/>
-        </w:rPr>
-      </w:pPr>
-      <w:r>
-        <w:rPr>
-          <w:sz w:val="24"/>
-          <w:szCs w:val="24"/>
-        </w:rPr>
-        <w:t>UPDATED:</w:t>
-      </w:r>
-    </w:p>
-    <w:p>
-      <w:pPr>
-        <w:rPr>
-          <w:sz w:val="24"/>
-          <w:szCs w:val="24"/>
-        </w:rPr>
-      </w:pPr>
-      <w:r>
-        <w:rPr>
-          <w:noProof/>
-        </w:rPr>
-        <w:lastRenderedPageBreak/>
-        <w:drawing>
-          <wp:inline distT="0" distB="0" distL="0" distR="0" wp14:anchorId="5BD0872F" wp14:editId="7392DFDB">
-            <wp:extent cx="5943600" cy="4645660"/>
-            <wp:effectExtent l="0" t="0" r="0" b="2540"/>
-            <wp:docPr id="11" name="Picture 11"/>
+            <wp:docPr id="16" name="Picture 16"/>
             <wp:cNvGraphicFramePr>
               <a:graphicFrameLocks xmlns:a="http://schemas.openxmlformats.org/drawingml/2006/main" noChangeAspect="1"/>
             </wp:cNvGraphicFramePr>
@@ -2439,7 +2429,7 @@
                   <pic:spPr>
                     <a:xfrm>
                       <a:off x="0" y="0"/>
-                      <a:ext cx="5943600" cy="4645660"/>
+                      <a:ext cx="1562100" cy="971550"/>
                     </a:xfrm>
                     <a:prstGeom prst="rect">
                       <a:avLst/>
@@ -2459,6 +2449,108 @@
           <w:szCs w:val="24"/>
         </w:rPr>
       </w:pPr>
+      <w:r>
+        <w:rPr>
+          <w:sz w:val="24"/>
+          <w:szCs w:val="24"/>
+        </w:rPr>
+        <w:t xml:space="preserve"> ^---|(1)--attends-(N)0--v</w:t>
+      </w:r>
+    </w:p>
+    <w:p>
+      <w:pPr>
+        <w:rPr>
+          <w:sz w:val="24"/>
+          <w:szCs w:val="24"/>
+        </w:rPr>
+      </w:pPr>
+      <w:r>
+        <w:rPr>
+          <w:noProof/>
+        </w:rPr>
+        <w:drawing>
+          <wp:inline distT="0" distB="0" distL="0" distR="0" wp14:anchorId="664DD102" wp14:editId="52583210">
+            <wp:extent cx="1562100" cy="1104900"/>
+            <wp:effectExtent l="0" t="0" r="0" b="0"/>
+            <wp:docPr id="17" name="Picture 17"/>
+            <wp:cNvGraphicFramePr>
+              <a:graphicFrameLocks xmlns:a="http://schemas.openxmlformats.org/drawingml/2006/main" noChangeAspect="1"/>
+            </wp:cNvGraphicFramePr>
+            <a:graphic xmlns:a="http://schemas.openxmlformats.org/drawingml/2006/main">
+              <a:graphicData uri="http://schemas.openxmlformats.org/drawingml/2006/picture">
+                <pic:pic xmlns:pic="http://schemas.openxmlformats.org/drawingml/2006/picture">
+                  <pic:nvPicPr>
+                    <pic:cNvPr id="1" name=""/>
+                    <pic:cNvPicPr/>
+                  </pic:nvPicPr>
+                  <pic:blipFill>
+                    <a:blip r:embed="rId18"/>
+                    <a:stretch>
+                      <a:fillRect/>
+                    </a:stretch>
+                  </pic:blipFill>
+                  <pic:spPr>
+                    <a:xfrm>
+                      <a:off x="0" y="0"/>
+                      <a:ext cx="1562100" cy="1104900"/>
+                    </a:xfrm>
+                    <a:prstGeom prst="rect">
+                      <a:avLst/>
+                    </a:prstGeom>
+                  </pic:spPr>
+                </pic:pic>
+              </a:graphicData>
+            </a:graphic>
+          </wp:inline>
+        </w:drawing>
+      </w:r>
+      <w:r>
+        <w:rPr>
+          <w:sz w:val="24"/>
+          <w:szCs w:val="24"/>
+        </w:rPr>
+        <w:t>&lt;-0(M)---check-out/in—(N)0-&gt;</w:t>
+      </w:r>
+      <w:r>
+        <w:rPr>
+          <w:noProof/>
+        </w:rPr>
+        <w:drawing>
+          <wp:inline distT="0" distB="0" distL="0" distR="0" wp14:anchorId="6645AD4E" wp14:editId="1A166DBE">
+            <wp:extent cx="1590675" cy="904875"/>
+            <wp:effectExtent l="0" t="0" r="9525" b="9525"/>
+            <wp:docPr id="18" name="Picture 18"/>
+            <wp:cNvGraphicFramePr>
+              <a:graphicFrameLocks xmlns:a="http://schemas.openxmlformats.org/drawingml/2006/main" noChangeAspect="1"/>
+            </wp:cNvGraphicFramePr>
+            <a:graphic xmlns:a="http://schemas.openxmlformats.org/drawingml/2006/main">
+              <a:graphicData uri="http://schemas.openxmlformats.org/drawingml/2006/picture">
+                <pic:pic xmlns:pic="http://schemas.openxmlformats.org/drawingml/2006/picture">
+                  <pic:nvPicPr>
+                    <pic:cNvPr id="1" name=""/>
+                    <pic:cNvPicPr/>
+                  </pic:nvPicPr>
+                  <pic:blipFill>
+                    <a:blip r:embed="rId19"/>
+                    <a:stretch>
+                      <a:fillRect/>
+                    </a:stretch>
+                  </pic:blipFill>
+                  <pic:spPr>
+                    <a:xfrm>
+                      <a:off x="0" y="0"/>
+                      <a:ext cx="1590675" cy="904875"/>
+                    </a:xfrm>
+                    <a:prstGeom prst="rect">
+                      <a:avLst/>
+                    </a:prstGeom>
+                  </pic:spPr>
+                </pic:pic>
+              </a:graphicData>
+            </a:graphic>
+          </wp:inline>
+        </w:drawing>
+      </w:r>
     </w:p>
     <w:p>
       <w:pPr>
@@ -3118,7 +3210,23 @@
                 <w:sz w:val="24"/>
                 <w:szCs w:val="24"/>
               </w:rPr>
-              <w:t>“Apple Laptop #12, description, checked out by: Cristian Puac,</w:t>
+              <w:t xml:space="preserve">“Apple Laptop #12, description, checked out by: Cristian </w:t>
+            </w:r>
+            <w:proofErr w:type="spellStart"/>
+            <w:r>
+              <w:rPr>
+                <w:sz w:val="24"/>
+                <w:szCs w:val="24"/>
+              </w:rPr>
+              <w:t>Puac</w:t>
+            </w:r>
+            <w:proofErr w:type="spellEnd"/>
+            <w:r>
+              <w:rPr>
+                <w:sz w:val="24"/>
+                <w:szCs w:val="24"/>
+              </w:rPr>
+              <w:t>,</w:t>
             </w:r>
             <w:r>
               <w:rPr>
@@ -4918,7 +5026,23 @@
                 <w:sz w:val="24"/>
                 <w:szCs w:val="24"/>
               </w:rPr>
-              <w:t>“Success! ‘Andrew Martinez’ returned ‘WindowsXP’ “</w:t>
+              <w:t>“Success! ‘Andrew Martinez’ returned ‘</w:t>
+            </w:r>
+            <w:proofErr w:type="spellStart"/>
+            <w:r>
+              <w:rPr>
+                <w:sz w:val="24"/>
+                <w:szCs w:val="24"/>
+              </w:rPr>
+              <w:t>WindowsXP</w:t>
+            </w:r>
+            <w:proofErr w:type="spellEnd"/>
+            <w:r>
+              <w:rPr>
+                <w:sz w:val="24"/>
+                <w:szCs w:val="24"/>
+              </w:rPr>
+              <w:t>’ “</w:t>
             </w:r>
           </w:p>
         </w:tc>
@@ -5004,10 +5128,10 @@
       </w:pPr>
     </w:p>
     <w:sectPr>
-      <w:headerReference w:type="default" r:id="rId18"/>
-      <w:footerReference w:type="default" r:id="rId19"/>
-      <w:headerReference w:type="first" r:id="rId20"/>
-      <w:footerReference w:type="first" r:id="rId21"/>
+      <w:headerReference w:type="default" r:id="rId20"/>
+      <w:footerReference w:type="default" r:id="rId21"/>
+      <w:headerReference w:type="first" r:id="rId22"/>
+      <w:footerReference w:type="first" r:id="rId23"/>
       <w:pgSz w:w="12240" w:h="15840"/>
       <w:pgMar w:top="1440" w:right="1440" w:bottom="1440" w:left="1440" w:header="720" w:footer="720" w:gutter="0"/>
       <w:pgNumType w:start="1"/>

</xml_diff>